<commit_message>
added Frontera Mac Low recommendation.
</commit_message>
<xml_diff>
--- a/ResearchProposals/FronteraProposal.docx
+++ b/ResearchProposals/FronteraProposal.docx
@@ -347,83 +347,53 @@
       <w:r>
         <w:rPr>
           <w:rFonts w:ascii="Times New Roman" w:hAnsi="Times New Roman" w:cs="Times New Roman"/>
-        </w:rPr>
-        <w:lastRenderedPageBreak/>
-        <w:t xml:space="preserve">Torch provides a stable, portable, and modular baseline to build star formation simulations with initial conditions and physics that are easily controllable by the user. </w:t>
-      </w:r>
-      <w:r>
-        <w:rPr>
-          <w:rFonts w:ascii="Times New Roman" w:hAnsi="Times New Roman" w:cs="Times New Roman"/>
           <w:i/>
           <w:iCs/>
         </w:rPr>
-        <w:t>Torch’s</w:t>
-      </w:r>
-      <w:r>
-        <w:rPr>
-          <w:rFonts w:ascii="Times New Roman" w:hAnsi="Times New Roman" w:cs="Times New Roman"/>
-        </w:rPr>
-        <w:t xml:space="preserve"> method of bridging the AMR </w:t>
-      </w:r>
-      <w:r>
-        <w:rPr>
-          <w:rFonts w:ascii="Times New Roman" w:hAnsi="Times New Roman" w:cs="Times New Roman"/>
-        </w:rPr>
-        <w:t>E</w:t>
-      </w:r>
-      <w:r>
-        <w:rPr>
-          <w:rFonts w:ascii="Times New Roman" w:hAnsi="Times New Roman" w:cs="Times New Roman"/>
-        </w:rPr>
-        <w:t xml:space="preserve">ulerian grid code FLASH with the n-body dynamics software engine AMUSE provides a </w:t>
-      </w:r>
-      <w:r>
-        <w:rPr>
-          <w:rFonts w:ascii="Times New Roman" w:hAnsi="Times New Roman" w:cs="Times New Roman"/>
-        </w:rPr>
-        <w:t>novel</w:t>
-      </w:r>
-      <w:r>
-        <w:rPr>
-          <w:rFonts w:ascii="Times New Roman" w:hAnsi="Times New Roman" w:cs="Times New Roman"/>
-        </w:rPr>
-        <w:t xml:space="preserve"> </w:t>
-      </w:r>
-      <w:r>
-        <w:rPr>
-          <w:rFonts w:ascii="Times New Roman" w:hAnsi="Times New Roman" w:cs="Times New Roman"/>
-        </w:rPr>
-        <w:t>computational</w:t>
-      </w:r>
-      <w:r>
-        <w:rPr>
-          <w:rFonts w:ascii="Times New Roman" w:hAnsi="Times New Roman" w:cs="Times New Roman"/>
-        </w:rPr>
-        <w:t xml:space="preserve"> structure on which the feedback and dynamical effects of </w:t>
-      </w:r>
-      <w:r>
-        <w:rPr>
-          <w:rFonts w:ascii="Times New Roman" w:hAnsi="Times New Roman" w:cs="Times New Roman"/>
-        </w:rPr>
-        <w:t>individual</w:t>
-      </w:r>
-      <w:r>
-        <w:rPr>
-          <w:rFonts w:ascii="Times New Roman" w:hAnsi="Times New Roman" w:cs="Times New Roman"/>
-        </w:rPr>
-        <w:t xml:space="preserve"> stars can be followed</w:t>
-      </w:r>
-      <w:r>
-        <w:rPr>
-          <w:rFonts w:ascii="Times New Roman" w:hAnsi="Times New Roman" w:cs="Times New Roman"/>
-        </w:rPr>
-        <w:t>. This uniquely detailed and controlled modeling of the physical processes that govern star cluster formation will allow me to explore the specific dynamic and energetic effects of early massive O-star formation.</w:t>
-      </w:r>
-      <w:r>
-        <w:rPr>
-          <w:rFonts w:ascii="Times New Roman" w:hAnsi="Times New Roman" w:cs="Times New Roman"/>
-        </w:rPr>
-        <w:t xml:space="preserve"> The main </w:t>
+        <w:lastRenderedPageBreak/>
+        <w:t>Torch</w:t>
+      </w:r>
+      <w:r>
+        <w:rPr>
+          <w:rFonts w:ascii="Times New Roman" w:hAnsi="Times New Roman" w:cs="Times New Roman"/>
+        </w:rPr>
+        <w:t xml:space="preserve"> provides a stable, portable, and modular </w:t>
+      </w:r>
+      <w:r>
+        <w:rPr>
+          <w:rFonts w:ascii="Times New Roman" w:hAnsi="Times New Roman" w:cs="Times New Roman"/>
+        </w:rPr>
+        <w:t>computational software suite used</w:t>
+      </w:r>
+      <w:r>
+        <w:rPr>
+          <w:rFonts w:ascii="Times New Roman" w:hAnsi="Times New Roman" w:cs="Times New Roman"/>
+        </w:rPr>
+        <w:t xml:space="preserve"> to </w:t>
+      </w:r>
+      <w:r>
+        <w:rPr>
+          <w:rFonts w:ascii="Times New Roman" w:hAnsi="Times New Roman" w:cs="Times New Roman"/>
+        </w:rPr>
+        <w:t>simulate star cluster formation from</w:t>
+      </w:r>
+      <w:r>
+        <w:rPr>
+          <w:rFonts w:ascii="Times New Roman" w:hAnsi="Times New Roman" w:cs="Times New Roman"/>
+        </w:rPr>
+        <w:t xml:space="preserve"> initial conditions and</w:t>
+      </w:r>
+      <w:r>
+        <w:rPr>
+          <w:rFonts w:ascii="Times New Roman" w:hAnsi="Times New Roman" w:cs="Times New Roman"/>
+        </w:rPr>
+        <w:t xml:space="preserve"> using</w:t>
+      </w:r>
+      <w:r>
+        <w:rPr>
+          <w:rFonts w:ascii="Times New Roman" w:hAnsi="Times New Roman" w:cs="Times New Roman"/>
+        </w:rPr>
+        <w:t xml:space="preserve"> physics that are easily controllable by the user. </w:t>
       </w:r>
       <w:r>
         <w:rPr>
@@ -431,19 +401,420 @@
           <w:i/>
           <w:iCs/>
         </w:rPr>
-        <w:t xml:space="preserve">Torch </w:t>
-      </w:r>
-      <w:r>
-        <w:rPr>
-          <w:rFonts w:ascii="Times New Roman" w:hAnsi="Times New Roman" w:cs="Times New Roman"/>
-        </w:rPr>
-        <w:t>functionality is no longer in development, and such simulations are possible right now given enough computing power and time.</w:t>
+        <w:t>Torch’s</w:t>
+      </w:r>
+      <w:r>
+        <w:rPr>
+          <w:rFonts w:ascii="Times New Roman" w:hAnsi="Times New Roman" w:cs="Times New Roman"/>
+        </w:rPr>
+        <w:t xml:space="preserve"> method of bridging the AMR </w:t>
+      </w:r>
+      <w:r>
+        <w:rPr>
+          <w:rFonts w:ascii="Times New Roman" w:hAnsi="Times New Roman" w:cs="Times New Roman"/>
+        </w:rPr>
+        <w:t>E</w:t>
+      </w:r>
+      <w:r>
+        <w:rPr>
+          <w:rFonts w:ascii="Times New Roman" w:hAnsi="Times New Roman" w:cs="Times New Roman"/>
+        </w:rPr>
+        <w:t>ulerian grid</w:t>
+      </w:r>
+      <w:r>
+        <w:rPr>
+          <w:rFonts w:ascii="Times New Roman" w:hAnsi="Times New Roman" w:cs="Times New Roman"/>
+        </w:rPr>
+        <w:t xml:space="preserve"> magnetohydrodynamics</w:t>
+      </w:r>
+      <w:r>
+        <w:rPr>
+          <w:rFonts w:ascii="Times New Roman" w:hAnsi="Times New Roman" w:cs="Times New Roman"/>
+        </w:rPr>
+        <w:t xml:space="preserve"> code FLASH with the n-body dynamics software engine AMUSE provides a </w:t>
+      </w:r>
+      <w:r>
+        <w:rPr>
+          <w:rFonts w:ascii="Times New Roman" w:hAnsi="Times New Roman" w:cs="Times New Roman"/>
+        </w:rPr>
+        <w:t>novel</w:t>
       </w:r>
       <w:r>
         <w:rPr>
           <w:rFonts w:ascii="Times New Roman" w:hAnsi="Times New Roman" w:cs="Times New Roman"/>
         </w:rPr>
         <w:t xml:space="preserve"> </w:t>
+      </w:r>
+      <w:r>
+        <w:rPr>
+          <w:rFonts w:ascii="Times New Roman" w:hAnsi="Times New Roman" w:cs="Times New Roman"/>
+        </w:rPr>
+        <w:t>computational</w:t>
+      </w:r>
+      <w:r>
+        <w:rPr>
+          <w:rFonts w:ascii="Times New Roman" w:hAnsi="Times New Roman" w:cs="Times New Roman"/>
+        </w:rPr>
+        <w:t xml:space="preserve"> structure on which the feedback and dynamical effects of </w:t>
+      </w:r>
+      <w:r>
+        <w:rPr>
+          <w:rFonts w:ascii="Times New Roman" w:hAnsi="Times New Roman" w:cs="Times New Roman"/>
+        </w:rPr>
+        <w:t>individual</w:t>
+      </w:r>
+      <w:r>
+        <w:rPr>
+          <w:rFonts w:ascii="Times New Roman" w:hAnsi="Times New Roman" w:cs="Times New Roman"/>
+        </w:rPr>
+        <w:t xml:space="preserve"> stars can be followed</w:t>
+      </w:r>
+      <w:r>
+        <w:rPr>
+          <w:rFonts w:ascii="Times New Roman" w:hAnsi="Times New Roman" w:cs="Times New Roman"/>
+        </w:rPr>
+        <w:t xml:space="preserve">. This uniquely detailed and controlled modeling of the physical processes that govern star cluster formation will allow </w:t>
+      </w:r>
+      <w:r>
+        <w:rPr>
+          <w:rFonts w:ascii="Times New Roman" w:hAnsi="Times New Roman" w:cs="Times New Roman"/>
+        </w:rPr>
+        <w:t>the exploration of</w:t>
+      </w:r>
+      <w:r>
+        <w:rPr>
+          <w:rFonts w:ascii="Times New Roman" w:hAnsi="Times New Roman" w:cs="Times New Roman"/>
+        </w:rPr>
+        <w:t xml:space="preserve"> the specific dynamic and energetic effects of early massive O-</w:t>
+      </w:r>
+      <w:r>
+        <w:rPr>
+          <w:rFonts w:ascii="Times New Roman" w:hAnsi="Times New Roman" w:cs="Times New Roman"/>
+        </w:rPr>
+        <w:t xml:space="preserve">type </w:t>
+      </w:r>
+      <w:r>
+        <w:rPr>
+          <w:rFonts w:ascii="Times New Roman" w:hAnsi="Times New Roman" w:cs="Times New Roman"/>
+        </w:rPr>
+        <w:t>star formation.</w:t>
+      </w:r>
+      <w:r>
+        <w:rPr>
+          <w:rFonts w:ascii="Times New Roman" w:hAnsi="Times New Roman" w:cs="Times New Roman"/>
+        </w:rPr>
+        <w:t xml:space="preserve"> </w:t>
+      </w:r>
+      <w:r>
+        <w:rPr>
+          <w:rFonts w:ascii="Times New Roman" w:hAnsi="Times New Roman" w:cs="Times New Roman"/>
+          <w:i/>
+          <w:iCs/>
+        </w:rPr>
+        <w:t>Torch</w:t>
+      </w:r>
+      <w:r>
+        <w:rPr>
+          <w:rFonts w:ascii="Times New Roman" w:hAnsi="Times New Roman" w:cs="Times New Roman"/>
+        </w:rPr>
+        <w:t xml:space="preserve"> is no longer in </w:t>
+      </w:r>
+      <w:r>
+        <w:rPr>
+          <w:rFonts w:ascii="Times New Roman" w:hAnsi="Times New Roman" w:cs="Times New Roman"/>
+        </w:rPr>
+        <w:t xml:space="preserve">the </w:t>
+      </w:r>
+      <w:r>
+        <w:rPr>
+          <w:rFonts w:ascii="Times New Roman" w:hAnsi="Times New Roman" w:cs="Times New Roman"/>
+        </w:rPr>
+        <w:t>development</w:t>
+      </w:r>
+      <w:r>
+        <w:rPr>
+          <w:rFonts w:ascii="Times New Roman" w:hAnsi="Times New Roman" w:cs="Times New Roman"/>
+        </w:rPr>
+        <w:t xml:space="preserve"> phase</w:t>
+      </w:r>
+      <w:r>
+        <w:rPr>
+          <w:rFonts w:ascii="Times New Roman" w:hAnsi="Times New Roman" w:cs="Times New Roman"/>
+        </w:rPr>
+        <w:t xml:space="preserve"> and such simulations are </w:t>
+      </w:r>
+      <w:r>
+        <w:rPr>
+          <w:rFonts w:ascii="Times New Roman" w:hAnsi="Times New Roman" w:cs="Times New Roman"/>
+        </w:rPr>
+        <w:t xml:space="preserve">currently </w:t>
+      </w:r>
+      <w:r>
+        <w:rPr>
+          <w:rFonts w:ascii="Times New Roman" w:hAnsi="Times New Roman" w:cs="Times New Roman"/>
+        </w:rPr>
+        <w:t xml:space="preserve">possible </w:t>
+      </w:r>
+      <w:r>
+        <w:rPr>
+          <w:rFonts w:ascii="Times New Roman" w:hAnsi="Times New Roman" w:cs="Times New Roman"/>
+        </w:rPr>
+        <w:t xml:space="preserve">and are being conducted </w:t>
+      </w:r>
+      <w:r>
+        <w:rPr>
+          <w:rFonts w:ascii="Times New Roman" w:hAnsi="Times New Roman" w:cs="Times New Roman"/>
+        </w:rPr>
+        <w:t>given enough computing power and time.</w:t>
+      </w:r>
+      <w:r>
+        <w:rPr>
+          <w:rFonts w:ascii="Times New Roman" w:hAnsi="Times New Roman" w:cs="Times New Roman"/>
+        </w:rPr>
+        <w:t xml:space="preserve"> </w:t>
+      </w:r>
+    </w:p>
+    <w:p>
+      <w:pPr>
+        <w:rPr>
+          <w:rFonts w:ascii="Times New Roman" w:hAnsi="Times New Roman" w:cs="Times New Roman"/>
+        </w:rPr>
+      </w:pPr>
+      <w:r>
+        <w:rPr>
+          <w:rFonts w:ascii="Times New Roman" w:hAnsi="Times New Roman" w:cs="Times New Roman"/>
+        </w:rPr>
+        <w:tab/>
+      </w:r>
+      <w:r>
+        <w:rPr>
+          <w:rFonts w:ascii="Times New Roman" w:hAnsi="Times New Roman" w:cs="Times New Roman"/>
+        </w:rPr>
+        <w:t xml:space="preserve">When a star forming region is detected in </w:t>
+      </w:r>
+      <w:r>
+        <w:rPr>
+          <w:rFonts w:ascii="Times New Roman" w:hAnsi="Times New Roman" w:cs="Times New Roman"/>
+          <w:i/>
+          <w:iCs/>
+        </w:rPr>
+        <w:t>Torch</w:t>
+      </w:r>
+      <w:r>
+        <w:rPr>
+          <w:rFonts w:ascii="Times New Roman" w:hAnsi="Times New Roman" w:cs="Times New Roman"/>
+        </w:rPr>
+        <w:t xml:space="preserve">, the region is assigned a list of stars that are to be produced there as mass is accreted into the region. By manipulating this list, </w:t>
+      </w:r>
+      <w:r>
+        <w:rPr>
+          <w:rFonts w:ascii="Times New Roman" w:hAnsi="Times New Roman" w:cs="Times New Roman"/>
+        </w:rPr>
+        <w:t>we are</w:t>
+      </w:r>
+      <w:r>
+        <w:rPr>
+          <w:rFonts w:ascii="Times New Roman" w:hAnsi="Times New Roman" w:cs="Times New Roman"/>
+        </w:rPr>
+        <w:t xml:space="preserve"> able to control in what order stars form and what mass (and therefore feedback properties) a star has. </w:t>
+      </w:r>
+      <w:r>
+        <w:rPr>
+          <w:rFonts w:ascii="Times New Roman" w:hAnsi="Times New Roman" w:cs="Times New Roman"/>
+        </w:rPr>
+        <w:t xml:space="preserve">At TACC, </w:t>
+      </w:r>
+      <w:r>
+        <w:rPr>
+          <w:rFonts w:ascii="Times New Roman" w:hAnsi="Times New Roman" w:cs="Times New Roman"/>
+        </w:rPr>
+        <w:t>Sean</w:t>
+      </w:r>
+      <w:r>
+        <w:rPr>
+          <w:rFonts w:ascii="Times New Roman" w:hAnsi="Times New Roman" w:cs="Times New Roman"/>
+        </w:rPr>
+        <w:t xml:space="preserve"> will conduct a series of controlled experiments</w:t>
+      </w:r>
+      <w:r>
+        <w:rPr>
+          <w:rFonts w:ascii="Times New Roman" w:hAnsi="Times New Roman" w:cs="Times New Roman"/>
+        </w:rPr>
+        <w:t xml:space="preserve"> of a </w:t>
+      </w:r>
+      <w:r>
+        <w:rPr>
+          <w:rFonts w:ascii="Times New Roman" w:hAnsi="Times New Roman" w:cs="Times New Roman"/>
+        </w:rPr>
+        <w:t>self-gravitating</w:t>
+      </w:r>
+      <w:r>
+        <w:rPr>
+          <w:rFonts w:ascii="Times New Roman" w:hAnsi="Times New Roman" w:cs="Times New Roman"/>
+        </w:rPr>
+        <w:t xml:space="preserve"> 10,000 solar mass gas cloud. The</w:t>
+      </w:r>
+      <w:r>
+        <w:rPr>
+          <w:rFonts w:ascii="Times New Roman" w:hAnsi="Times New Roman" w:cs="Times New Roman"/>
+        </w:rPr>
+        <w:t xml:space="preserve"> </w:t>
+      </w:r>
+      <w:r>
+        <w:rPr>
+          <w:rFonts w:ascii="Times New Roman" w:hAnsi="Times New Roman" w:cs="Times New Roman"/>
+        </w:rPr>
+        <w:t>4</w:t>
+      </w:r>
+      <w:r>
+        <w:rPr>
+          <w:rFonts w:ascii="Times New Roman" w:hAnsi="Times New Roman" w:cs="Times New Roman"/>
+        </w:rPr>
+        <w:t xml:space="preserve"> simulations</w:t>
+      </w:r>
+      <w:r>
+        <w:rPr>
+          <w:rFonts w:ascii="Times New Roman" w:hAnsi="Times New Roman" w:cs="Times New Roman"/>
+        </w:rPr>
+        <w:t xml:space="preserve"> (two pairs)</w:t>
+      </w:r>
+      <w:r>
+        <w:rPr>
+          <w:rFonts w:ascii="Times New Roman" w:hAnsi="Times New Roman" w:cs="Times New Roman"/>
+        </w:rPr>
+        <w:t xml:space="preserve"> </w:t>
+      </w:r>
+      <w:r>
+        <w:rPr>
+          <w:rFonts w:ascii="Times New Roman" w:hAnsi="Times New Roman" w:cs="Times New Roman"/>
+        </w:rPr>
+        <w:t>will be used to</w:t>
+      </w:r>
+      <w:r>
+        <w:rPr>
+          <w:rFonts w:ascii="Times New Roman" w:hAnsi="Times New Roman" w:cs="Times New Roman"/>
+        </w:rPr>
+        <w:t xml:space="preserve"> specifically investigate the effects on star formation and giant molecular cloud structure by manipulating when and where </w:t>
+      </w:r>
+      <w:r>
+        <w:rPr>
+          <w:rFonts w:ascii="Times New Roman" w:hAnsi="Times New Roman" w:cs="Times New Roman"/>
+        </w:rPr>
+        <w:t xml:space="preserve">O-star formation </w:t>
+      </w:r>
+      <w:r>
+        <w:rPr>
+          <w:rFonts w:ascii="Times New Roman" w:hAnsi="Times New Roman" w:cs="Times New Roman"/>
+        </w:rPr>
+        <w:t>occurs</w:t>
+      </w:r>
+      <w:r>
+        <w:rPr>
+          <w:rFonts w:ascii="Times New Roman" w:hAnsi="Times New Roman" w:cs="Times New Roman"/>
+        </w:rPr>
+        <w:t>.</w:t>
+      </w:r>
+      <w:r>
+        <w:rPr>
+          <w:rFonts w:ascii="Times New Roman" w:hAnsi="Times New Roman" w:cs="Times New Roman"/>
+        </w:rPr>
+        <w:t xml:space="preserve"> </w:t>
+      </w:r>
+      <w:r>
+        <w:rPr>
+          <w:rFonts w:ascii="Times New Roman" w:hAnsi="Times New Roman" w:cs="Times New Roman"/>
+        </w:rPr>
+        <w:t xml:space="preserve">To do this, the first simulation pair will have identical initial conditions (thereby ensuring a star forming region will occur in the same location) and once a star forming region is identified, one simulation </w:t>
+      </w:r>
+      <w:r>
+        <w:rPr>
+          <w:rFonts w:ascii="Times New Roman" w:hAnsi="Times New Roman" w:cs="Times New Roman"/>
+        </w:rPr>
+        <w:t xml:space="preserve">will be set </w:t>
+      </w:r>
+      <w:r>
+        <w:rPr>
+          <w:rFonts w:ascii="Times New Roman" w:hAnsi="Times New Roman" w:cs="Times New Roman"/>
+        </w:rPr>
+        <w:t xml:space="preserve">to produce an O-type star right away, while the other will </w:t>
+      </w:r>
+      <w:r>
+        <w:rPr>
+          <w:rFonts w:ascii="Times New Roman" w:hAnsi="Times New Roman" w:cs="Times New Roman"/>
+        </w:rPr>
+        <w:t>be manipulated to avoid O-star formation. The second pair of simulations will perform the same task but will have different initial conditions (randomized gas velocity field) to promote star formation in a different location within the natal cloud.</w:t>
+      </w:r>
+      <w:r>
+        <w:rPr>
+          <w:rFonts w:ascii="Times New Roman" w:hAnsi="Times New Roman" w:cs="Times New Roman"/>
+        </w:rPr>
+        <w:t xml:space="preserve">  Ultimately, </w:t>
+      </w:r>
+      <w:r>
+        <w:rPr>
+          <w:rFonts w:ascii="Times New Roman" w:hAnsi="Times New Roman" w:cs="Times New Roman"/>
+        </w:rPr>
+        <w:t>Sean</w:t>
+      </w:r>
+      <w:r>
+        <w:rPr>
+          <w:rFonts w:ascii="Times New Roman" w:hAnsi="Times New Roman" w:cs="Times New Roman"/>
+        </w:rPr>
+        <w:t xml:space="preserve"> will examine any </w:t>
+      </w:r>
+      <w:r>
+        <w:rPr>
+          <w:rFonts w:ascii="Times New Roman" w:hAnsi="Times New Roman" w:cs="Times New Roman"/>
+        </w:rPr>
+        <w:t xml:space="preserve">resulting </w:t>
+      </w:r>
+      <w:r>
+        <w:rPr>
+          <w:rFonts w:ascii="Times New Roman" w:hAnsi="Times New Roman" w:cs="Times New Roman"/>
+        </w:rPr>
+        <w:t>patterns in star formation location, and cloud/star cluster disruptions to determine if the patterns are largely stochastic or if they are driven by the specific event of an O-type star forming</w:t>
+      </w:r>
+      <w:r>
+        <w:rPr>
+          <w:rFonts w:ascii="Times New Roman" w:hAnsi="Times New Roman" w:cs="Times New Roman"/>
+        </w:rPr>
+        <w:t xml:space="preserve">. </w:t>
+      </w:r>
+      <w:r>
+        <w:rPr>
+          <w:rFonts w:ascii="Times New Roman" w:hAnsi="Times New Roman" w:cs="Times New Roman"/>
+        </w:rPr>
+        <w:t xml:space="preserve">And, perhaps more broadly, </w:t>
+      </w:r>
+      <w:r>
+        <w:rPr>
+          <w:rFonts w:ascii="Times New Roman" w:hAnsi="Times New Roman" w:cs="Times New Roman"/>
+        </w:rPr>
+        <w:t>Sean</w:t>
+      </w:r>
+      <w:r>
+        <w:rPr>
+          <w:rFonts w:ascii="Times New Roman" w:hAnsi="Times New Roman" w:cs="Times New Roman"/>
+        </w:rPr>
+        <w:t xml:space="preserve"> will use </w:t>
+      </w:r>
+      <w:r>
+        <w:rPr>
+          <w:rFonts w:ascii="Times New Roman" w:hAnsi="Times New Roman" w:cs="Times New Roman"/>
+        </w:rPr>
+        <w:t>the</w:t>
+      </w:r>
+      <w:r>
+        <w:rPr>
+          <w:rFonts w:ascii="Times New Roman" w:hAnsi="Times New Roman" w:cs="Times New Roman"/>
+        </w:rPr>
+        <w:t xml:space="preserve"> produced dataset to answer: w</w:t>
+      </w:r>
+      <w:r>
+        <w:rPr>
+          <w:rFonts w:ascii="Times New Roman" w:hAnsi="Times New Roman" w:cs="Times New Roman"/>
+        </w:rPr>
+        <w:t xml:space="preserve">hat patters does massive star feedback consistently lead to? </w:t>
       </w:r>
     </w:p>
     <w:p>
@@ -457,47 +828,183 @@
         <w:rPr>
           <w:rFonts w:ascii="Times New Roman" w:hAnsi="Times New Roman" w:cs="Times New Roman"/>
         </w:rPr>
-        <w:t>Explain that simply beginning a simulation is a big deal (does not need to process to “completion”) as the checkpoint data files allows for a simulation restart on any supercomputing cluster.</w:t>
-      </w:r>
-    </w:p>
-    <w:p>
-      <w:pPr>
-        <w:rPr>
-          <w:rFonts w:ascii="Times New Roman" w:hAnsi="Times New Roman" w:cs="Times New Roman"/>
-        </w:rPr>
-      </w:pPr>
-      <w:r>
-        <w:rPr>
-          <w:rFonts w:ascii="Times New Roman" w:hAnsi="Times New Roman" w:cs="Times New Roman"/>
-        </w:rPr>
-        <w:tab/>
-        <w:t>Explain the</w:t>
-      </w:r>
-      <w:r>
-        <w:rPr>
-          <w:rFonts w:ascii="Times New Roman" w:hAnsi="Times New Roman" w:cs="Times New Roman"/>
-        </w:rPr>
-        <w:t xml:space="preserve"> series of controlled experiments:</w:t>
-      </w:r>
-      <w:r>
-        <w:rPr>
-          <w:rFonts w:ascii="Times New Roman" w:hAnsi="Times New Roman" w:cs="Times New Roman"/>
-        </w:rPr>
-        <w:t xml:space="preserve"> 4 simulations I would like to run and how I would manipulate them to explore O-star formation timing.</w:t>
-      </w:r>
-      <w:r>
-        <w:rPr>
-          <w:rFonts w:ascii="Times New Roman" w:hAnsi="Times New Roman" w:cs="Times New Roman"/>
-        </w:rPr>
-        <w:t xml:space="preserve"> Are there any patterns that form? Can start to answer whether observed patters are entirely stochastic or are driven by specific events such as massive star feedback. What patters does massive star feedback consistently lead to? Simulations: early feedback, late or no feedback. Test each with a different random initial velocity field.</w:t>
-      </w:r>
-    </w:p>
-    <w:p>
-      <w:pPr>
-        <w:rPr>
-          <w:rFonts w:ascii="Times New Roman" w:hAnsi="Times New Roman" w:cs="Times New Roman"/>
-        </w:rPr>
-      </w:pPr>
+        <w:t xml:space="preserve">A typical simulation will begin forming stars at </w:t>
+      </w:r>
+      <w:r>
+        <w:rPr>
+          <w:rFonts w:ascii="Times New Roman" w:hAnsi="Times New Roman" w:cs="Times New Roman"/>
+        </w:rPr>
+        <w:t xml:space="preserve">600-1000 hours of computation time, using 25-40 processors. The data output at this point averages 20 Gigabytes per simulation, and if pushed for another 4000 hours will typically approach 200G with ~150 stars forming. As such, the majority of TACC’s allotted 50k computational hours will be devoted towards processing the four simulations, 10k computer hours each. </w:t>
+      </w:r>
+      <w:r>
+        <w:rPr>
+          <w:rFonts w:ascii="Times New Roman" w:hAnsi="Times New Roman" w:cs="Times New Roman"/>
+        </w:rPr>
+        <w:t xml:space="preserve">On an important note; </w:t>
+      </w:r>
+      <w:r>
+        <w:rPr>
+          <w:rFonts w:ascii="Times New Roman" w:hAnsi="Times New Roman" w:cs="Times New Roman"/>
+          <w:i/>
+          <w:iCs/>
+        </w:rPr>
+        <w:t>Torch</w:t>
+      </w:r>
+      <w:r>
+        <w:rPr>
+          <w:rFonts w:ascii="Times New Roman" w:hAnsi="Times New Roman" w:cs="Times New Roman"/>
+        </w:rPr>
+        <w:t xml:space="preserve"> simulations are designed such that a checkpoint file is written to disk at a user-defined frequency. A checkpoint contains all simulation data and state information and so can be restarted from that point without consequence or loss of information. In addition, such a restart can be performed on a computing system separate from the one used to begin the simulation. Therefore, we will be able to continue simulations at TACC as well as continue the simulations initiated at TACC.</w:t>
+      </w:r>
+      <w:r>
+        <w:rPr>
+          <w:rFonts w:ascii="Times New Roman" w:hAnsi="Times New Roman" w:cs="Times New Roman"/>
+        </w:rPr>
+        <w:t xml:space="preserve"> </w:t>
+      </w:r>
+      <w:r>
+        <w:rPr>
+          <w:rFonts w:ascii="Times New Roman" w:hAnsi="Times New Roman" w:cs="Times New Roman"/>
+        </w:rPr>
+        <w:t xml:space="preserve">The remaining computation time will be devoted to the data reduction and analysis of each simulation. Using the </w:t>
+      </w:r>
+      <w:proofErr w:type="spellStart"/>
+      <w:r>
+        <w:rPr>
+          <w:rFonts w:ascii="Times New Roman" w:hAnsi="Times New Roman" w:cs="Times New Roman"/>
+        </w:rPr>
+        <w:t>yt</w:t>
+      </w:r>
+      <w:proofErr w:type="spellEnd"/>
+      <w:r>
+        <w:rPr>
+          <w:rFonts w:ascii="Times New Roman" w:hAnsi="Times New Roman" w:cs="Times New Roman"/>
+        </w:rPr>
+        <w:t xml:space="preserve">-project python package, the physical data within </w:t>
+      </w:r>
+      <w:r>
+        <w:rPr>
+          <w:rFonts w:ascii="Times New Roman" w:hAnsi="Times New Roman" w:cs="Times New Roman"/>
+          <w:i/>
+          <w:iCs/>
+        </w:rPr>
+        <w:t>Torch’s</w:t>
+      </w:r>
+      <w:r>
+        <w:rPr>
+          <w:rFonts w:ascii="Times New Roman" w:hAnsi="Times New Roman" w:cs="Times New Roman"/>
+        </w:rPr>
+        <w:t xml:space="preserve"> output files may be processed and converted into visual representations of the star forming regions where the </w:t>
+      </w:r>
+      <w:r>
+        <w:rPr>
+          <w:rFonts w:ascii="Times New Roman" w:hAnsi="Times New Roman" w:cs="Times New Roman"/>
+        </w:rPr>
+        <w:t>dynamics and energy budget of the molecular gas as well as the dynamics and feedback of the individual stars can be examined. Such images/movies are critical to understanding the accuracy of the simulations as simple visual comparisons to observational data is a powerful tool.</w:t>
+      </w:r>
+      <w:r>
+        <w:rPr>
+          <w:rFonts w:ascii="Times New Roman" w:hAnsi="Times New Roman" w:cs="Times New Roman"/>
+        </w:rPr>
+        <w:t xml:space="preserve"> </w:t>
+      </w:r>
+      <w:r>
+        <w:rPr>
+          <w:rFonts w:ascii="Times New Roman" w:hAnsi="Times New Roman" w:cs="Times New Roman"/>
+        </w:rPr>
+        <w:t>Sean has already</w:t>
+      </w:r>
+      <w:r>
+        <w:rPr>
+          <w:rFonts w:ascii="Times New Roman" w:hAnsi="Times New Roman" w:cs="Times New Roman"/>
+        </w:rPr>
+        <w:t xml:space="preserve"> written some rudimentary versions of</w:t>
+      </w:r>
+      <w:r>
+        <w:rPr>
+          <w:rFonts w:ascii="Times New Roman" w:hAnsi="Times New Roman" w:cs="Times New Roman"/>
+        </w:rPr>
+        <w:t xml:space="preserve"> </w:t>
+      </w:r>
+      <w:r>
+        <w:rPr>
+          <w:rFonts w:ascii="Times New Roman" w:hAnsi="Times New Roman" w:cs="Times New Roman"/>
+          <w:i/>
+          <w:iCs/>
+        </w:rPr>
+        <w:t>Torch</w:t>
+      </w:r>
+      <w:r>
+        <w:rPr>
+          <w:rFonts w:ascii="Times New Roman" w:hAnsi="Times New Roman" w:cs="Times New Roman"/>
+          <w:i/>
+          <w:iCs/>
+        </w:rPr>
+        <w:t xml:space="preserve"> </w:t>
+      </w:r>
+      <w:r>
+        <w:rPr>
+          <w:rFonts w:ascii="Times New Roman" w:hAnsi="Times New Roman" w:cs="Times New Roman"/>
+        </w:rPr>
+        <w:t>image</w:t>
+      </w:r>
+      <w:r>
+        <w:rPr>
+          <w:rFonts w:ascii="Times New Roman" w:hAnsi="Times New Roman" w:cs="Times New Roman"/>
+        </w:rPr>
+        <w:t xml:space="preserve"> processing and data analysis </w:t>
+      </w:r>
+      <w:r>
+        <w:rPr>
+          <w:rFonts w:ascii="Times New Roman" w:hAnsi="Times New Roman" w:cs="Times New Roman"/>
+        </w:rPr>
+        <w:t xml:space="preserve">algorithms and </w:t>
+      </w:r>
+      <w:r>
+        <w:rPr>
+          <w:rFonts w:ascii="Times New Roman" w:hAnsi="Times New Roman" w:cs="Times New Roman"/>
+        </w:rPr>
+        <w:t>has</w:t>
+      </w:r>
+      <w:r>
+        <w:rPr>
+          <w:rFonts w:ascii="Times New Roman" w:hAnsi="Times New Roman" w:cs="Times New Roman"/>
+        </w:rPr>
+        <w:t xml:space="preserve"> generalized and parallelized them such that any set of </w:t>
+      </w:r>
+      <w:r>
+        <w:rPr>
+          <w:rFonts w:ascii="Times New Roman" w:hAnsi="Times New Roman" w:cs="Times New Roman"/>
+          <w:i/>
+          <w:iCs/>
+        </w:rPr>
+        <w:t>Torch</w:t>
+      </w:r>
+      <w:r>
+        <w:rPr>
+          <w:rFonts w:ascii="Times New Roman" w:hAnsi="Times New Roman" w:cs="Times New Roman"/>
+        </w:rPr>
+        <w:t xml:space="preserve"> data files can be processed across any number of processors. </w:t>
+      </w:r>
+      <w:r>
+        <w:rPr>
+          <w:rFonts w:ascii="Times New Roman" w:hAnsi="Times New Roman" w:cs="Times New Roman"/>
+        </w:rPr>
+        <w:t xml:space="preserve">As further optimizations and development is needed </w:t>
+      </w:r>
+      <w:r>
+        <w:rPr>
+          <w:rFonts w:ascii="Times New Roman" w:hAnsi="Times New Roman" w:cs="Times New Roman"/>
+        </w:rPr>
+        <w:lastRenderedPageBreak/>
+        <w:t>here, the computationally focused environment at TACC will lend valuable assistance on this front.</w:t>
+      </w:r>
+      <w:r>
+        <w:rPr>
+          <w:rFonts w:ascii="Times New Roman" w:hAnsi="Times New Roman" w:cs="Times New Roman"/>
+        </w:rPr>
+        <w:t xml:space="preserve"> </w:t>
+      </w:r>
     </w:p>
     <w:p>
       <w:pPr>
@@ -510,27 +1017,7 @@
         <w:rPr>
           <w:rFonts w:ascii="Times New Roman" w:hAnsi="Times New Roman" w:cs="Times New Roman"/>
         </w:rPr>
-        <w:t xml:space="preserve">A typical simulation will begin forming stars at </w:t>
-      </w:r>
-      <w:r>
-        <w:rPr>
-          <w:rFonts w:ascii="Times New Roman" w:hAnsi="Times New Roman" w:cs="Times New Roman"/>
-        </w:rPr>
-        <w:t xml:space="preserve">600-1000 hours of computation time, using 25-40 processors. The data output at this point averages 20 Gigabytes per simulation, and if pushed for another 4000 hours will typically approach 200G with ~150 stars forming. As such, the majority of TACC’s allotted 50k computational hours will be devoted towards processing the four simulations, 10k computer hours each. The remaining computation time will be devoted to the data reduction and analysis of each simulation. Using the </w:t>
-      </w:r>
-      <w:proofErr w:type="spellStart"/>
-      <w:r>
-        <w:rPr>
-          <w:rFonts w:ascii="Times New Roman" w:hAnsi="Times New Roman" w:cs="Times New Roman"/>
-        </w:rPr>
-        <w:t>yt</w:t>
-      </w:r>
-      <w:proofErr w:type="spellEnd"/>
-      <w:r>
-        <w:rPr>
-          <w:rFonts w:ascii="Times New Roman" w:hAnsi="Times New Roman" w:cs="Times New Roman"/>
-        </w:rPr>
-        <w:t xml:space="preserve">-project python package, the physical data within </w:t>
+        <w:t xml:space="preserve">Overall, Sean’s current work with </w:t>
       </w:r>
       <w:r>
         <w:rPr>
@@ -538,102 +1025,34 @@
           <w:i/>
           <w:iCs/>
         </w:rPr>
-        <w:t>Torch’s</w:t>
-      </w:r>
-      <w:r>
-        <w:rPr>
-          <w:rFonts w:ascii="Times New Roman" w:hAnsi="Times New Roman" w:cs="Times New Roman"/>
-        </w:rPr>
-        <w:t xml:space="preserve"> output files may be processed and converted into visual representations of the star forming regions where the </w:t>
-      </w:r>
-      <w:r>
-        <w:rPr>
-          <w:rFonts w:ascii="Times New Roman" w:hAnsi="Times New Roman" w:cs="Times New Roman"/>
-        </w:rPr>
-        <w:t xml:space="preserve">dynamics and energy budget of the molecular gas as well as the dynamics and feedback of the individual stars can be examined. Such images/movies are critical to understanding the accuracy of the simulations as simple visual comparisons to observational data is a powerful tool. Of course, more detailed </w:t>
-      </w:r>
-      <w:r>
-        <w:rPr>
-          <w:rFonts w:ascii="Times New Roman" w:hAnsi="Times New Roman" w:cs="Times New Roman"/>
-        </w:rPr>
-        <w:t>determinations</w:t>
-      </w:r>
-      <w:r>
-        <w:rPr>
-          <w:rFonts w:ascii="Times New Roman" w:hAnsi="Times New Roman" w:cs="Times New Roman"/>
-        </w:rPr>
-        <w:t xml:space="preserve"> of accuracy are necessary:</w:t>
-      </w:r>
-    </w:p>
-    <w:p>
-      <w:pPr>
-        <w:ind w:firstLine="720"/>
-        <w:rPr>
-          <w:rFonts w:ascii="Times New Roman" w:hAnsi="Times New Roman" w:cs="Times New Roman"/>
-        </w:rPr>
-      </w:pPr>
-      <w:r>
-        <w:rPr>
-          <w:rFonts w:ascii="Times New Roman" w:hAnsi="Times New Roman" w:cs="Times New Roman"/>
-        </w:rPr>
-        <w:t>I have written some rudimentary versions of</w:t>
-      </w:r>
-      <w:r>
-        <w:rPr>
-          <w:rFonts w:ascii="Times New Roman" w:hAnsi="Times New Roman" w:cs="Times New Roman"/>
-        </w:rPr>
-        <w:t xml:space="preserve"> </w:t>
-      </w:r>
-      <w:r>
-        <w:rPr>
-          <w:rFonts w:ascii="Times New Roman" w:hAnsi="Times New Roman" w:cs="Times New Roman"/>
-          <w:i/>
-          <w:iCs/>
-        </w:rPr>
         <w:t>Torch</w:t>
       </w:r>
       <w:r>
         <w:rPr>
           <w:rFonts w:ascii="Times New Roman" w:hAnsi="Times New Roman" w:cs="Times New Roman"/>
-          <w:i/>
-          <w:iCs/>
-        </w:rPr>
-        <w:t xml:space="preserve"> </w:t>
-      </w:r>
-      <w:r>
-        <w:rPr>
-          <w:rFonts w:ascii="Times New Roman" w:hAnsi="Times New Roman" w:cs="Times New Roman"/>
-        </w:rPr>
-        <w:t>image</w:t>
-      </w:r>
-      <w:r>
-        <w:rPr>
-          <w:rFonts w:ascii="Times New Roman" w:hAnsi="Times New Roman" w:cs="Times New Roman"/>
-        </w:rPr>
-        <w:t xml:space="preserve"> processing and data analysis </w:t>
-      </w:r>
-      <w:r>
-        <w:rPr>
-          <w:rFonts w:ascii="Times New Roman" w:hAnsi="Times New Roman" w:cs="Times New Roman"/>
-        </w:rPr>
-        <w:t xml:space="preserve">algorithms and have generalized and parallelized them such that any set of </w:t>
-      </w:r>
-      <w:r>
-        <w:rPr>
-          <w:rFonts w:ascii="Times New Roman" w:hAnsi="Times New Roman" w:cs="Times New Roman"/>
-          <w:i/>
-          <w:iCs/>
-        </w:rPr>
-        <w:t>Torch</w:t>
-      </w:r>
-      <w:r>
-        <w:rPr>
-          <w:rFonts w:ascii="Times New Roman" w:hAnsi="Times New Roman" w:cs="Times New Roman"/>
-        </w:rPr>
-        <w:t xml:space="preserve"> data files can be processed across any number of processors. Further optimization and development on this front is necessary.</w:t>
+        </w:rPr>
+        <w:t xml:space="preserve"> will be amplified by the computational opportunity provided by the Frontera Fellowship and the </w:t>
+      </w:r>
+      <w:r>
+        <w:rPr>
+          <w:rFonts w:ascii="Times New Roman" w:hAnsi="Times New Roman" w:cs="Times New Roman"/>
+        </w:rPr>
+        <w:t xml:space="preserve">innovative and passionate </w:t>
       </w:r>
       <w:bookmarkStart w:id="0" w:name="_GoBack"/>
       <w:bookmarkEnd w:id="0"/>
+      <w:r>
+        <w:rPr>
+          <w:rFonts w:ascii="Times New Roman" w:hAnsi="Times New Roman" w:cs="Times New Roman"/>
+        </w:rPr>
+        <w:t>environment fostered at the Texas Advanced Computing Center</w:t>
+      </w:r>
+      <w:r>
+        <w:rPr>
+          <w:rFonts w:ascii="Times New Roman" w:hAnsi="Times New Roman" w:cs="Times New Roman"/>
+        </w:rPr>
+        <w:t>.</w:t>
+      </w:r>
     </w:p>
     <w:sectPr>
       <w:pgSz w:w="12240" w:h="15840"/>

</xml_diff>